<commit_message>
V2 IA Cria y soldado
Mas detalles
</commit_message>
<xml_diff>
--- a/ENTREGA/HITO1/ITERACION 2/IA Cría.docx
+++ b/ENTREGA/HITO1/ITERACION 2/IA Cría.docx
@@ -78,12 +78,6 @@
       </w:r>
     </w:p>
     <w:p>
-      <w:pPr>
-        <w:rPr>
-          <w:sz w:val="24"/>
-          <w:szCs w:val="24"/>
-        </w:rPr>
-      </w:pPr>
       <w:r>
         <w:rPr>
           <w:b/>
@@ -98,47 +92,155 @@
           <w:szCs w:val="24"/>
         </w:rPr>
         <w:t xml:space="preserve"> vista y oído.</w:t>
+      </w:r>
+      <w:r>
+        <w:t xml:space="preserve"> La vista es un a</w:t>
+      </w:r>
+      <w:r>
+        <w:t>rco de 120 grados delante de la cría</w:t>
+      </w:r>
+      <w:r>
+        <w:t>, con una distancia máxima de 10 metros.</w:t>
+      </w:r>
+      <w:r>
+        <w:t xml:space="preserve"> </w:t>
+      </w:r>
+      <w:r>
+        <w:t>No puede ver a través de las paredes. El oído es un circul</w:t>
+      </w:r>
+      <w:r>
+        <w:t>o alrededor</w:t>
+      </w:r>
+      <w:r>
+        <w:t>. Su r</w:t>
+      </w:r>
+      <w:r>
+        <w:t>adio para oír sonidos bajos es 1</w:t>
+      </w:r>
+      <w:r>
+        <w:t xml:space="preserve"> metros. Su radi</w:t>
+      </w:r>
+      <w:r>
+        <w:t xml:space="preserve">o para oír sonidos medios es 10 </w:t>
+      </w:r>
+      <w:r>
+        <w:t xml:space="preserve">metros. Su radio para oír sonidos altos es </w:t>
+      </w:r>
+      <w:r>
+        <w:t>20</w:t>
+      </w:r>
+      <w:r>
+        <w:t xml:space="preserve"> metros. Hay que tener en cuenta que la intensidad de un sonido se puede reducir un nivel si hay paredes o puertas cerradas de por medio (es decir, </w:t>
+      </w:r>
+      <w:r>
+        <w:t xml:space="preserve">un </w:t>
+      </w:r>
+      <w:proofErr w:type="spellStart"/>
+      <w:r>
+        <w:t>alien</w:t>
+      </w:r>
+      <w:proofErr w:type="spellEnd"/>
+      <w:r>
+        <w:t xml:space="preserve"> no puede oír un sonido medio al otro lado de una pared, aunque esté dentro de su rango de oído, pero sí puede oírlo si está dentro de su rango de escucha bajo).</w:t>
       </w:r>
     </w:p>
     <w:p>
       <w:pPr>
+        <w:ind w:left="708" w:hanging="708"/>
         <w:rPr>
           <w:sz w:val="24"/>
           <w:szCs w:val="24"/>
         </w:rPr>
       </w:pPr>
+      <w:proofErr w:type="spellStart"/>
       <w:r>
         <w:rPr>
           <w:b/>
           <w:sz w:val="24"/>
           <w:szCs w:val="24"/>
         </w:rPr>
-        <w:t xml:space="preserve">Pathfinding </w:t>
-      </w:r>
+        <w:t>Waypoints</w:t>
+      </w:r>
+      <w:proofErr w:type="spellEnd"/>
       <w:r>
         <w:rPr>
           <w:b/>
           <w:sz w:val="24"/>
           <w:szCs w:val="24"/>
         </w:rPr>
-        <w:t>Dijkstra</w:t>
-      </w:r>
-      <w:r>
-        <w:rPr>
-          <w:sz w:val="24"/>
-          <w:szCs w:val="24"/>
-        </w:rPr>
-        <w:t>: para saber por dónde puede andar</w:t>
-      </w:r>
-      <w:r>
-        <w:rPr>
-          <w:sz w:val="24"/>
-          <w:szCs w:val="24"/>
-        </w:rPr>
-        <w:t xml:space="preserve"> o correr.</w:t>
+        <w:t xml:space="preserve"> y </w:t>
+      </w:r>
+      <w:proofErr w:type="spellStart"/>
+      <w:r>
+        <w:rPr>
+          <w:b/>
+          <w:sz w:val="24"/>
+          <w:szCs w:val="24"/>
+        </w:rPr>
+        <w:t>navmeshes</w:t>
+      </w:r>
+      <w:proofErr w:type="spellEnd"/>
+      <w:r>
+        <w:rPr>
+          <w:sz w:val="24"/>
+          <w:szCs w:val="24"/>
+        </w:rPr>
+        <w:t xml:space="preserve">: Definir la ruta de patrulla </w:t>
+      </w:r>
+      <w:r>
+        <w:rPr>
+          <w:sz w:val="24"/>
+          <w:szCs w:val="24"/>
+        </w:rPr>
+        <w:t>de la cría de alien</w:t>
       </w:r>
       <w:bookmarkStart w:id="0" w:name="_GoBack"/>
       <w:bookmarkEnd w:id="0"/>
+      <w:r>
+        <w:rPr>
+          <w:sz w:val="24"/>
+          <w:szCs w:val="24"/>
+        </w:rPr>
+        <w:t>.</w:t>
+      </w:r>
+    </w:p>
+    <w:p>
+      <w:pPr>
+        <w:rPr>
+          <w:sz w:val="24"/>
+          <w:szCs w:val="24"/>
+        </w:rPr>
+      </w:pPr>
+      <w:r>
+        <w:rPr>
+          <w:b/>
+          <w:sz w:val="24"/>
+          <w:szCs w:val="24"/>
+        </w:rPr>
+        <w:t xml:space="preserve">Pathfinding </w:t>
+      </w:r>
+      <w:r>
+        <w:rPr>
+          <w:b/>
+          <w:sz w:val="24"/>
+          <w:szCs w:val="24"/>
+        </w:rPr>
+        <w:t>Dijkstra</w:t>
+      </w:r>
+      <w:r>
+        <w:rPr>
+          <w:sz w:val="24"/>
+          <w:szCs w:val="24"/>
+        </w:rPr>
+        <w:t>: para saber por dónde puede andar</w:t>
+      </w:r>
+      <w:r>
+        <w:rPr>
+          <w:sz w:val="24"/>
+          <w:szCs w:val="24"/>
+        </w:rPr>
+        <w:t xml:space="preserve"> o correr.</w:t>
+      </w:r>
     </w:p>
     <w:p/>
     <w:p/>

</xml_diff>